<commit_message>
Kurzbeschreibungen der UseCases hinzugefügt
</commit_message>
<xml_diff>
--- a/UseCases Liste.docx
+++ b/UseCases Liste.docx
@@ -14,27 +14,681 @@
         </w:rPr>
         <w:t>Use-Cases Lernsoftware</w:t>
       </w:r>
+    </w:p>
+    <w:p>
+      <w:pPr>
+        <w:rPr>
+          <w:b/>
+        </w:rPr>
+      </w:pPr>
+    </w:p>
+    <w:p>
+      <w:pPr>
+        <w:rPr>
+          <w:b/>
+        </w:rPr>
+      </w:pPr>
+      <w:r>
+        <w:rPr>
+          <w:b/>
+        </w:rPr>
+        <w:t xml:space="preserve">Ausarbeiten: </w:t>
+      </w:r>
+    </w:p>
+    <w:p>
+      <w:pPr>
+        <w:pStyle w:val="Listenabsatz"/>
+        <w:numPr>
+          <w:ilvl w:val="0"/>
+          <w:numId w:val="4"/>
+        </w:numPr>
+      </w:pPr>
+      <w:r>
+        <w:t>Login-Vorgang</w:t>
+      </w:r>
+    </w:p>
+    <w:p>
+      <w:pPr>
+        <w:pStyle w:val="Listenabsatz"/>
+        <w:numPr>
+          <w:ilvl w:val="0"/>
+          <w:numId w:val="4"/>
+        </w:numPr>
+      </w:pPr>
+      <w:r>
+        <w:t>Karteikarte erstellen</w:t>
+      </w:r>
+    </w:p>
+    <w:p/>
+    <w:p>
+      <w:pPr>
+        <w:rPr>
+          <w:b/>
+        </w:rPr>
+      </w:pPr>
+      <w:r>
+        <w:rPr>
+          <w:b/>
+        </w:rPr>
+        <w:t>Weitere Use-Cases:</w:t>
+      </w:r>
+    </w:p>
+    <w:p>
+      <w:pPr>
+        <w:pStyle w:val="Listenabsatz"/>
+        <w:numPr>
+          <w:ilvl w:val="0"/>
+          <w:numId w:val="3"/>
+        </w:numPr>
+        <w:rPr>
+          <w:b/>
+        </w:rPr>
+      </w:pPr>
+      <w:r>
+        <w:rPr>
+          <w:b/>
+        </w:rPr>
+        <w:t>Login</w:t>
+      </w:r>
+    </w:p>
+    <w:p>
+      <w:pPr>
+        <w:pStyle w:val="Listenabsatz"/>
+        <w:numPr>
+          <w:ilvl w:val="1"/>
+          <w:numId w:val="3"/>
+        </w:numPr>
+      </w:pPr>
+      <w:r>
+        <w:t xml:space="preserve">Der Nutzer der App soll sich anmelden können. Hierfür wird ein Benutzername vergeben, der mit einem Passwort verknüpft gespeichert wird. </w:t>
+      </w:r>
+      <w:r>
+        <w:br/>
+        <w:t>Je nach Kenntnisstand wird das Passwort verschlüsselt gespeichert.</w:t>
+      </w:r>
+    </w:p>
+    <w:p>
+      <w:pPr>
+        <w:pStyle w:val="Listenabsatz"/>
+        <w:numPr>
+          <w:ilvl w:val="0"/>
+          <w:numId w:val="3"/>
+        </w:numPr>
+        <w:rPr>
+          <w:b/>
+        </w:rPr>
+      </w:pPr>
+      <w:r>
+        <w:rPr>
+          <w:b/>
+        </w:rPr>
+        <w:t>Projekt anlegen</w:t>
+      </w:r>
+    </w:p>
+    <w:p>
+      <w:pPr>
+        <w:pStyle w:val="Listenabsatz"/>
+        <w:numPr>
+          <w:ilvl w:val="1"/>
+          <w:numId w:val="3"/>
+        </w:numPr>
+      </w:pPr>
+      <w:r>
+        <w:t>Der Nutzer kann mehrere Projekte anlegen, die jeweils ein Fachgebiet umfassen. Die Benennung und genaue Verwendung bleibt aber dem Nutzer überlassen.</w:t>
+      </w:r>
+      <w:r>
+        <w:br/>
+        <w:t>Der Nutzer gibt hier einen Namen und die Registeranzahl (für die Wiederholungszahl) des Projekts ein.</w:t>
+      </w:r>
+    </w:p>
+    <w:p>
+      <w:pPr>
+        <w:pStyle w:val="Listenabsatz"/>
+        <w:numPr>
+          <w:ilvl w:val="0"/>
+          <w:numId w:val="3"/>
+        </w:numPr>
+        <w:rPr>
+          <w:b/>
+        </w:rPr>
+      </w:pPr>
+      <w:r>
+        <w:rPr>
+          <w:b/>
+        </w:rPr>
+        <w:t>Neue Karte erstellen</w:t>
+      </w:r>
+    </w:p>
+    <w:p>
+      <w:pPr>
+        <w:pStyle w:val="Listenabsatz"/>
+        <w:numPr>
+          <w:ilvl w:val="1"/>
+          <w:numId w:val="3"/>
+        </w:numPr>
+      </w:pPr>
+      <w:r>
+        <w:t xml:space="preserve">Jedes Projekt enthält verschiedene Karten, die abgefragt werden können. Hier kann der Nutzer sowohl eine Frage als auch eine Antwort in getrennte Felder eingeben, die später gezeigt werden. </w:t>
+      </w:r>
+      <w:r>
+        <w:br/>
+        <w:t xml:space="preserve">Falls noch genug Zeit besteht, können hier auch Bilder als Frage oder Antwort abgelegt werden, um das Verständnis zu erleichtern und den Lerneffekt zu erhöhen. </w:t>
+      </w:r>
+    </w:p>
+    <w:p>
+      <w:pPr>
+        <w:pStyle w:val="Listenabsatz"/>
+        <w:numPr>
+          <w:ilvl w:val="0"/>
+          <w:numId w:val="3"/>
+        </w:numPr>
+        <w:rPr>
+          <w:b/>
+        </w:rPr>
+      </w:pPr>
+      <w:r>
+        <w:rPr>
+          <w:b/>
+        </w:rPr>
+        <w:t>Lernvideo einbinden</w:t>
+      </w:r>
+    </w:p>
+    <w:p>
+      <w:pPr>
+        <w:pStyle w:val="Listenabsatz"/>
+        <w:numPr>
+          <w:ilvl w:val="1"/>
+          <w:numId w:val="3"/>
+        </w:numPr>
+      </w:pPr>
+      <w:r>
+        <w:t>Zu jeder Karte / Projekt kann der Nutzer Links zu Lernvideos speichern. Hierfür erscheint auf der Karte ein Button, der ihn zum hinterlegten Video weiterleitet.</w:t>
+      </w:r>
+    </w:p>
+    <w:p>
+      <w:pPr>
+        <w:pStyle w:val="Listenabsatz"/>
+        <w:numPr>
+          <w:ilvl w:val="0"/>
+          <w:numId w:val="3"/>
+        </w:numPr>
+        <w:rPr>
+          <w:b/>
+        </w:rPr>
+      </w:pPr>
+      <w:r>
+        <w:rPr>
+          <w:b/>
+        </w:rPr>
+        <w:t>Karte ändern</w:t>
+      </w:r>
+    </w:p>
+    <w:p>
+      <w:pPr>
+        <w:pStyle w:val="Listenabsatz"/>
+        <w:numPr>
+          <w:ilvl w:val="1"/>
+          <w:numId w:val="3"/>
+        </w:numPr>
+      </w:pPr>
+      <w:r>
+        <w:t>In der Übersicht der Karten (und im Abfragemodus) hat der Nutzer die Möglichkeit, Fragen und Antworten zu ändern. Hierfür wird ein Button verwendet, der ihn in den Bearbeitungsmodus bringt.</w:t>
+      </w:r>
+    </w:p>
+    <w:p>
+      <w:pPr>
+        <w:pStyle w:val="Listenabsatz"/>
+        <w:numPr>
+          <w:ilvl w:val="1"/>
+          <w:numId w:val="3"/>
+        </w:numPr>
+        <w:rPr>
+          <w:b/>
+        </w:rPr>
+      </w:pPr>
+      <w:r>
+        <w:rPr>
+          <w:b/>
+        </w:rPr>
+        <w:t>Frage ändern</w:t>
+      </w:r>
+    </w:p>
+    <w:p>
+      <w:pPr>
+        <w:pStyle w:val="Listenabsatz"/>
+        <w:numPr>
+          <w:ilvl w:val="2"/>
+          <w:numId w:val="3"/>
+        </w:numPr>
+      </w:pPr>
+      <w:r>
+        <w:t xml:space="preserve">Siehe Karte ändern </w:t>
+      </w:r>
+    </w:p>
+    <w:p>
+      <w:pPr>
+        <w:pStyle w:val="Listenabsatz"/>
+        <w:numPr>
+          <w:ilvl w:val="1"/>
+          <w:numId w:val="3"/>
+        </w:numPr>
+        <w:rPr>
+          <w:b/>
+        </w:rPr>
+      </w:pPr>
+      <w:r>
+        <w:rPr>
+          <w:b/>
+        </w:rPr>
+        <w:t>Antwort ändern</w:t>
+      </w:r>
+    </w:p>
+    <w:p>
+      <w:pPr>
+        <w:pStyle w:val="Listenabsatz"/>
+        <w:numPr>
+          <w:ilvl w:val="2"/>
+          <w:numId w:val="3"/>
+        </w:numPr>
+      </w:pPr>
+      <w:r>
+        <w:t>Siehe Karte ändern</w:t>
+      </w:r>
+    </w:p>
+    <w:p>
+      <w:pPr>
+        <w:pStyle w:val="Listenabsatz"/>
+        <w:numPr>
+          <w:ilvl w:val="0"/>
+          <w:numId w:val="3"/>
+        </w:numPr>
+        <w:rPr>
+          <w:b/>
+        </w:rPr>
+      </w:pPr>
+      <w:r>
+        <w:rPr>
+          <w:b/>
+        </w:rPr>
+        <w:t>Karte entfernen/löschen</w:t>
+      </w:r>
+    </w:p>
+    <w:p>
+      <w:pPr>
+        <w:pStyle w:val="Listenabsatz"/>
+        <w:numPr>
+          <w:ilvl w:val="1"/>
+          <w:numId w:val="3"/>
+        </w:numPr>
+      </w:pPr>
+      <w:r>
+        <w:t>In der Übersicht über die Karten eines Projekts hat der Nutzer die Möglichkeit, bestimmte Karten auszuwählen und zu entfernen.</w:t>
+      </w:r>
+    </w:p>
+    <w:p>
+      <w:pPr>
+        <w:pStyle w:val="Listenabsatz"/>
+        <w:numPr>
+          <w:ilvl w:val="0"/>
+          <w:numId w:val="3"/>
+        </w:numPr>
+        <w:rPr>
+          <w:b/>
+        </w:rPr>
+      </w:pPr>
+      <w:r>
+        <w:rPr>
+          <w:b/>
+        </w:rPr>
+        <w:t>Karte in anderes Projekt verschieben</w:t>
+      </w:r>
+    </w:p>
+    <w:p>
+      <w:pPr>
+        <w:pStyle w:val="Listenabsatz"/>
+        <w:numPr>
+          <w:ilvl w:val="1"/>
+          <w:numId w:val="3"/>
+        </w:numPr>
+      </w:pPr>
+      <w:r>
+        <w:t xml:space="preserve">In der Übersicht können Karten ausgewählt werden, um sie </w:t>
+      </w:r>
+      <w:proofErr w:type="gramStart"/>
+      <w:r>
+        <w:t>in ein anderer Projekt</w:t>
+      </w:r>
+      <w:proofErr w:type="gramEnd"/>
+      <w:r>
+        <w:t xml:space="preserve"> zu verschieben. Standardmäßig landet die Karte hierdurch im 1. Register.</w:t>
+      </w:r>
+    </w:p>
+    <w:p>
+      <w:pPr>
+        <w:pStyle w:val="Listenabsatz"/>
+        <w:numPr>
+          <w:ilvl w:val="0"/>
+          <w:numId w:val="3"/>
+        </w:numPr>
+        <w:rPr>
+          <w:b/>
+        </w:rPr>
+      </w:pPr>
+      <w:r>
+        <w:rPr>
+          <w:b/>
+        </w:rPr>
+        <w:t>Projektname ändern</w:t>
+      </w:r>
+    </w:p>
+    <w:p>
+      <w:pPr>
+        <w:pStyle w:val="Listenabsatz"/>
+        <w:numPr>
+          <w:ilvl w:val="1"/>
+          <w:numId w:val="3"/>
+        </w:numPr>
+      </w:pPr>
+      <w:r>
+        <w:t xml:space="preserve">Im Übersichtsmenü hat der Nutzer die Möglichkeit, den </w:t>
+      </w:r>
+      <w:r>
+        <w:t xml:space="preserve">Projektnamen zu ändern. </w:t>
+      </w:r>
+    </w:p>
+    <w:p>
+      <w:pPr>
+        <w:pStyle w:val="Listenabsatz"/>
+        <w:numPr>
+          <w:ilvl w:val="0"/>
+          <w:numId w:val="3"/>
+        </w:numPr>
+        <w:rPr>
+          <w:b/>
+        </w:rPr>
+      </w:pPr>
+      <w:r>
+        <w:rPr>
+          <w:b/>
+        </w:rPr>
+        <w:t>Register entfernen</w:t>
+      </w:r>
+    </w:p>
+    <w:p>
+      <w:pPr>
+        <w:pStyle w:val="Listenabsatz"/>
+        <w:numPr>
+          <w:ilvl w:val="1"/>
+          <w:numId w:val="3"/>
+        </w:numPr>
+      </w:pPr>
+      <w:r>
+        <w:t>Unklar: Nur Register entfernen oder auch darin enthaltene Karten?</w:t>
+      </w:r>
+    </w:p>
+    <w:p>
+      <w:pPr>
+        <w:pStyle w:val="Listenabsatz"/>
+        <w:numPr>
+          <w:ilvl w:val="0"/>
+          <w:numId w:val="3"/>
+        </w:numPr>
+        <w:rPr>
+          <w:b/>
+        </w:rPr>
+      </w:pPr>
+      <w:r>
+        <w:rPr>
+          <w:b/>
+        </w:rPr>
+        <w:t>Registerzahl festlegen</w:t>
+      </w:r>
+    </w:p>
+    <w:p>
+      <w:pPr>
+        <w:pStyle w:val="Listenabsatz"/>
+        <w:numPr>
+          <w:ilvl w:val="1"/>
+          <w:numId w:val="3"/>
+        </w:numPr>
+      </w:pPr>
+      <w:r>
+        <w:lastRenderedPageBreak/>
+        <w:t>In der Übersicht kann der Nutzer die zu verwendende Registerzahl festlegen. Dies geschieht beim Anlegen eines Projekts, kann aber nachträglich geändert werden.</w:t>
+      </w:r>
+    </w:p>
+    <w:p>
+      <w:pPr>
+        <w:pStyle w:val="Listenabsatz"/>
+        <w:numPr>
+          <w:ilvl w:val="0"/>
+          <w:numId w:val="3"/>
+        </w:numPr>
+        <w:rPr>
+          <w:b/>
+        </w:rPr>
+      </w:pPr>
+      <w:r>
+        <w:rPr>
+          <w:b/>
+        </w:rPr>
+        <w:t>Statistik anzeigen</w:t>
+      </w:r>
+    </w:p>
+    <w:p>
+      <w:pPr>
+        <w:pStyle w:val="Listenabsatz"/>
+        <w:numPr>
+          <w:ilvl w:val="1"/>
+          <w:numId w:val="3"/>
+        </w:numPr>
+      </w:pPr>
+      <w:r>
+        <w:t xml:space="preserve">Für jeden Nutzer wird außerdem eine Statistik in Form eines Balken- oder Liniendiagramms erstellt, das dessen Lernfortschritt über die einzelnen Register je Tag zeigt. Möglich wäre ein Belohnungssystem für </w:t>
+      </w:r>
+      <w:proofErr w:type="spellStart"/>
+      <w:r>
+        <w:t>Lernstreaks</w:t>
+      </w:r>
+      <w:proofErr w:type="spellEnd"/>
+      <w:r>
+        <w:t xml:space="preserve"> oder eine bestimme Kartenanzahl pro Tag (siehe Belohnung Männchen).</w:t>
+      </w:r>
+    </w:p>
+    <w:p>
+      <w:pPr>
+        <w:pStyle w:val="Listenabsatz"/>
+        <w:numPr>
+          <w:ilvl w:val="0"/>
+          <w:numId w:val="3"/>
+        </w:numPr>
+        <w:rPr>
+          <w:b/>
+        </w:rPr>
+      </w:pPr>
+      <w:r>
+        <w:rPr>
+          <w:b/>
+        </w:rPr>
+        <w:t>Statistik resetten</w:t>
+      </w:r>
+    </w:p>
+    <w:p>
+      <w:pPr>
+        <w:pStyle w:val="Listenabsatz"/>
+        <w:numPr>
+          <w:ilvl w:val="1"/>
+          <w:numId w:val="3"/>
+        </w:numPr>
+      </w:pPr>
+      <w:r>
+        <w:t>Der Nutzer hat die Möglichkeit, im Einstellungsmenü die Statistik zurückzusetzen.</w:t>
+      </w:r>
+    </w:p>
+    <w:p>
+      <w:pPr>
+        <w:pStyle w:val="Listenabsatz"/>
+        <w:numPr>
+          <w:ilvl w:val="0"/>
+          <w:numId w:val="3"/>
+        </w:numPr>
+        <w:rPr>
+          <w:b/>
+        </w:rPr>
+      </w:pPr>
+      <w:r>
+        <w:rPr>
+          <w:b/>
+        </w:rPr>
+        <w:t>Antwort anzeigen</w:t>
+      </w:r>
+    </w:p>
+    <w:p>
+      <w:pPr>
+        <w:pStyle w:val="Listenabsatz"/>
+        <w:numPr>
+          <w:ilvl w:val="1"/>
+          <w:numId w:val="3"/>
+        </w:numPr>
+      </w:pPr>
+      <w:r>
+        <w:t>Im Lernmodus kann sich der Nutzer durch Klicken eines Buttons („</w:t>
+      </w:r>
+      <w:proofErr w:type="spellStart"/>
+      <w:r>
+        <w:t>Yay</w:t>
+      </w:r>
+      <w:proofErr w:type="spellEnd"/>
+      <w:r>
+        <w:t>“ oder „</w:t>
+      </w:r>
+      <w:proofErr w:type="spellStart"/>
+      <w:r>
+        <w:t>Oops</w:t>
+      </w:r>
+      <w:proofErr w:type="spellEnd"/>
+      <w:r>
+        <w:t>“) die zuvor eingegebene Antwort anzeigen lassen. Hierdurch wird die Karte entweder ins nächste Register geschoben oder bleibt im derzeitigen Register.</w:t>
+      </w:r>
+    </w:p>
+    <w:p>
+      <w:pPr>
+        <w:pStyle w:val="Listenabsatz"/>
+        <w:numPr>
+          <w:ilvl w:val="0"/>
+          <w:numId w:val="3"/>
+        </w:numPr>
+        <w:rPr>
+          <w:b/>
+        </w:rPr>
+      </w:pPr>
+      <w:r>
+        <w:rPr>
+          <w:b/>
+        </w:rPr>
+        <w:t>Karte weiterschieben</w:t>
+      </w:r>
+    </w:p>
+    <w:p>
+      <w:pPr>
+        <w:pStyle w:val="Listenabsatz"/>
+        <w:numPr>
+          <w:ilvl w:val="1"/>
+          <w:numId w:val="3"/>
+        </w:numPr>
+      </w:pPr>
+      <w:r>
+        <w:t>Durch Klicken des Buttons „</w:t>
+      </w:r>
+      <w:proofErr w:type="spellStart"/>
+      <w:r>
+        <w:t>Yay</w:t>
+      </w:r>
+      <w:proofErr w:type="spellEnd"/>
+      <w:r>
+        <w:t>“ im Lernmodus schiebt der Nutzer die Karte automatisch ins nächste Register.</w:t>
+      </w:r>
+    </w:p>
+    <w:p>
+      <w:pPr>
+        <w:pStyle w:val="Listenabsatz"/>
+        <w:numPr>
+          <w:ilvl w:val="0"/>
+          <w:numId w:val="3"/>
+        </w:numPr>
+        <w:rPr>
+          <w:b/>
+        </w:rPr>
+      </w:pPr>
+      <w:r>
+        <w:rPr>
+          <w:b/>
+        </w:rPr>
+        <w:t>Karte im Register behalten</w:t>
+      </w:r>
+    </w:p>
+    <w:p>
+      <w:pPr>
+        <w:pStyle w:val="Listenabsatz"/>
+        <w:numPr>
+          <w:ilvl w:val="1"/>
+          <w:numId w:val="3"/>
+        </w:numPr>
+        <w:rPr>
+          <w:b/>
+        </w:rPr>
+      </w:pPr>
+      <w:r>
+        <w:t>D</w:t>
+      </w:r>
+      <w:r>
+        <w:t>urch Klicken des Buttons „</w:t>
+      </w:r>
+      <w:proofErr w:type="spellStart"/>
+      <w:r>
+        <w:t>Oops</w:t>
+      </w:r>
+      <w:proofErr w:type="spellEnd"/>
+      <w:r>
+        <w:t xml:space="preserve">“ im Lernmodus </w:t>
+      </w:r>
+      <w:r>
+        <w:t>bleibt die Karte im derzeitigen Register.</w:t>
+      </w:r>
+    </w:p>
+    <w:p>
+      <w:pPr>
+        <w:pStyle w:val="Listenabsatz"/>
+        <w:numPr>
+          <w:ilvl w:val="0"/>
+          <w:numId w:val="3"/>
+        </w:numPr>
+        <w:rPr>
+          <w:b/>
+        </w:rPr>
+      </w:pPr>
+      <w:r>
+        <w:rPr>
+          <w:b/>
+        </w:rPr>
+        <w:t>Belohnung Männchen</w:t>
+      </w:r>
+    </w:p>
+    <w:p>
+      <w:pPr>
+        <w:pStyle w:val="Listenabsatz"/>
+        <w:numPr>
+          <w:ilvl w:val="1"/>
+          <w:numId w:val="3"/>
+        </w:numPr>
+      </w:pPr>
+      <w:r>
+        <w:t>Noch genau kläre</w:t>
+      </w:r>
       <w:bookmarkStart w:id="0" w:name="_GoBack"/>
       <w:bookmarkEnd w:id="0"/>
-    </w:p>
-    <w:p>
-      <w:pPr>
-        <w:rPr>
-          <w:b/>
-        </w:rPr>
-      </w:pPr>
-    </w:p>
-    <w:p>
-      <w:pPr>
-        <w:rPr>
-          <w:b/>
-        </w:rPr>
-      </w:pPr>
-      <w:r>
-        <w:rPr>
-          <w:b/>
-        </w:rPr>
-        <w:t xml:space="preserve">Ausarbeiten: </w:t>
+      <w:r>
+        <w:t>n, wie Belohnung aussehen soll</w:t>
       </w:r>
     </w:p>
     <w:p>
@@ -42,253 +696,32 @@
         <w:pStyle w:val="Listenabsatz"/>
         <w:numPr>
           <w:ilvl w:val="0"/>
-          <w:numId w:val="4"/>
-        </w:numPr>
-      </w:pPr>
-      <w:r>
-        <w:t>Login-Vorgang</w:t>
-      </w:r>
-    </w:p>
-    <w:p>
-      <w:pPr>
-        <w:pStyle w:val="Listenabsatz"/>
-        <w:numPr>
-          <w:ilvl w:val="0"/>
-          <w:numId w:val="4"/>
-        </w:numPr>
-      </w:pPr>
-      <w:r>
-        <w:t>Karteikarte erstellen</w:t>
-      </w:r>
-    </w:p>
-    <w:p/>
-    <w:p>
-      <w:pPr>
-        <w:rPr>
-          <w:b/>
-        </w:rPr>
-      </w:pPr>
-      <w:r>
-        <w:rPr>
-          <w:b/>
-        </w:rPr>
-        <w:t>Weitere Use-Cases:</w:t>
-      </w:r>
-    </w:p>
-    <w:p>
-      <w:pPr>
-        <w:pStyle w:val="Listenabsatz"/>
-        <w:numPr>
-          <w:ilvl w:val="0"/>
-          <w:numId w:val="3"/>
-        </w:numPr>
-      </w:pPr>
-      <w:r>
-        <w:t>Login</w:t>
-      </w:r>
-    </w:p>
-    <w:p>
-      <w:pPr>
-        <w:pStyle w:val="Listenabsatz"/>
-        <w:numPr>
-          <w:ilvl w:val="0"/>
-          <w:numId w:val="3"/>
-        </w:numPr>
-      </w:pPr>
-      <w:r>
-        <w:t>Projekt anlegen</w:t>
-      </w:r>
-    </w:p>
-    <w:p>
-      <w:pPr>
-        <w:pStyle w:val="Listenabsatz"/>
-        <w:numPr>
-          <w:ilvl w:val="0"/>
-          <w:numId w:val="3"/>
-        </w:numPr>
-      </w:pPr>
-      <w:r>
-        <w:t>Neue Karte erstellen</w:t>
-      </w:r>
-    </w:p>
-    <w:p>
-      <w:pPr>
-        <w:pStyle w:val="Listenabsatz"/>
-        <w:numPr>
-          <w:ilvl w:val="0"/>
-          <w:numId w:val="3"/>
-        </w:numPr>
-      </w:pPr>
-      <w:r>
-        <w:t>Lernvideo einbinden</w:t>
-      </w:r>
-    </w:p>
-    <w:p>
-      <w:pPr>
-        <w:pStyle w:val="Listenabsatz"/>
-        <w:numPr>
-          <w:ilvl w:val="0"/>
-          <w:numId w:val="3"/>
-        </w:numPr>
-      </w:pPr>
-      <w:r>
-        <w:t>Karte ändern</w:t>
-      </w:r>
-    </w:p>
-    <w:p>
-      <w:pPr>
-        <w:pStyle w:val="Listenabsatz"/>
-        <w:numPr>
-          <w:ilvl w:val="0"/>
-          <w:numId w:val="3"/>
-        </w:numPr>
-      </w:pPr>
-      <w:r>
-        <w:t>Frage ändern</w:t>
-      </w:r>
-    </w:p>
-    <w:p>
-      <w:pPr>
-        <w:pStyle w:val="Listenabsatz"/>
-        <w:numPr>
-          <w:ilvl w:val="0"/>
-          <w:numId w:val="3"/>
-        </w:numPr>
-      </w:pPr>
-      <w:r>
-        <w:t>Antwort ändern</w:t>
-      </w:r>
-    </w:p>
-    <w:p>
-      <w:pPr>
-        <w:pStyle w:val="Listenabsatz"/>
-        <w:numPr>
-          <w:ilvl w:val="0"/>
-          <w:numId w:val="3"/>
-        </w:numPr>
-      </w:pPr>
-      <w:r>
-        <w:t>Karte entfernen/löschen</w:t>
-      </w:r>
-    </w:p>
-    <w:p>
-      <w:pPr>
-        <w:pStyle w:val="Listenabsatz"/>
-        <w:numPr>
-          <w:ilvl w:val="0"/>
-          <w:numId w:val="3"/>
-        </w:numPr>
-      </w:pPr>
-      <w:r>
-        <w:t>Projektname ändern</w:t>
-      </w:r>
-    </w:p>
-    <w:p>
-      <w:pPr>
-        <w:pStyle w:val="Listenabsatz"/>
-        <w:numPr>
-          <w:ilvl w:val="0"/>
-          <w:numId w:val="3"/>
-        </w:numPr>
-      </w:pPr>
-      <w:r>
-        <w:t>Register entfernen</w:t>
-      </w:r>
-    </w:p>
-    <w:p>
-      <w:pPr>
-        <w:pStyle w:val="Listenabsatz"/>
-        <w:numPr>
-          <w:ilvl w:val="0"/>
-          <w:numId w:val="3"/>
-        </w:numPr>
-      </w:pPr>
-      <w:r>
-        <w:t>Registerzahl festlegen</w:t>
-      </w:r>
-    </w:p>
-    <w:p>
-      <w:pPr>
-        <w:pStyle w:val="Listenabsatz"/>
-        <w:numPr>
-          <w:ilvl w:val="0"/>
-          <w:numId w:val="3"/>
-        </w:numPr>
-      </w:pPr>
-      <w:r>
-        <w:t>Statistik anzeigen</w:t>
-      </w:r>
-    </w:p>
-    <w:p>
-      <w:pPr>
-        <w:pStyle w:val="Listenabsatz"/>
-        <w:numPr>
-          <w:ilvl w:val="0"/>
-          <w:numId w:val="3"/>
-        </w:numPr>
-      </w:pPr>
-      <w:r>
-        <w:t>Statistik resetten</w:t>
-      </w:r>
-    </w:p>
-    <w:p>
-      <w:pPr>
-        <w:pStyle w:val="Listenabsatz"/>
-        <w:numPr>
-          <w:ilvl w:val="0"/>
-          <w:numId w:val="3"/>
-        </w:numPr>
-      </w:pPr>
-      <w:r>
-        <w:t>Antwort anzeigen</w:t>
-      </w:r>
-    </w:p>
-    <w:p>
-      <w:pPr>
-        <w:pStyle w:val="Listenabsatz"/>
-        <w:numPr>
-          <w:ilvl w:val="0"/>
-          <w:numId w:val="3"/>
-        </w:numPr>
-      </w:pPr>
-      <w:r>
-        <w:t>Karte weiterschieben</w:t>
-      </w:r>
-    </w:p>
-    <w:p>
-      <w:pPr>
-        <w:pStyle w:val="Listenabsatz"/>
-        <w:numPr>
-          <w:ilvl w:val="0"/>
-          <w:numId w:val="3"/>
-        </w:numPr>
-      </w:pPr>
-      <w:r>
-        <w:t>Karte im Register behalten</w:t>
-      </w:r>
-    </w:p>
-    <w:p>
-      <w:pPr>
-        <w:pStyle w:val="Listenabsatz"/>
-        <w:numPr>
-          <w:ilvl w:val="0"/>
-          <w:numId w:val="3"/>
-        </w:numPr>
-      </w:pPr>
-      <w:r>
-        <w:t>Belohnung Männchen</w:t>
-      </w:r>
-    </w:p>
-    <w:p>
-      <w:pPr>
-        <w:pStyle w:val="Listenabsatz"/>
-        <w:numPr>
-          <w:ilvl w:val="0"/>
-          <w:numId w:val="3"/>
-        </w:numPr>
-      </w:pPr>
-      <w:r>
+          <w:numId w:val="3"/>
+        </w:numPr>
+        <w:rPr>
+          <w:b/>
+        </w:rPr>
+      </w:pPr>
+      <w:r>
+        <w:rPr>
+          <w:b/>
+        </w:rPr>
         <w:t>Karten teilen/freigeben</w:t>
+      </w:r>
+    </w:p>
+    <w:p>
+      <w:pPr>
+        <w:pStyle w:val="Listenabsatz"/>
+        <w:numPr>
+          <w:ilvl w:val="1"/>
+          <w:numId w:val="3"/>
+        </w:numPr>
+      </w:pPr>
+      <w:r>
+        <w:t>In der Karten-/Projektübersicht hat der Nutzer die Möglichkeit, seine angelegten Karten</w:t>
+      </w:r>
+      <w:r>
+        <w:t xml:space="preserve"> mit anderen Nutzern zu teilen oder z.B. als PDF zu speichern. Dadurch können die Karten gedruckt werden und der Nutzer kann analog weiterlernen.</w:t>
       </w:r>
     </w:p>
     <w:sectPr>
@@ -539,7 +972,7 @@
         <w:rFonts w:ascii="Symbol" w:hAnsi="Symbol" w:hint="default"/>
       </w:rPr>
     </w:lvl>
-    <w:lvl w:ilvl="1" w:tplc="04070019" w:tentative="1">
+    <w:lvl w:ilvl="1" w:tplc="04070019">
       <w:start w:val="1"/>
       <w:numFmt w:val="lowerLetter"/>
       <w:lvlText w:val="%2."/>
@@ -548,7 +981,7 @@
         <w:ind w:left="1440" w:hanging="360"/>
       </w:pPr>
     </w:lvl>
-    <w:lvl w:ilvl="2" w:tplc="0407001B" w:tentative="1">
+    <w:lvl w:ilvl="2" w:tplc="0407001B">
       <w:start w:val="1"/>
       <w:numFmt w:val="lowerRoman"/>
       <w:lvlText w:val="%3."/>
@@ -2142,11 +2575,273 @@
 </file>
 
 <file path=customXml/item1.xml><?xml version="1.0" encoding="utf-8"?>
+<ct:contentTypeSchema xmlns:ct="http://schemas.microsoft.com/office/2006/metadata/contentType" xmlns:ma="http://schemas.microsoft.com/office/2006/metadata/properties/metaAttributes" ct:_="" ma:_="" ma:contentTypeName="Document" ma:contentTypeID="0x0101002C1F568233DC2D47B2D88B955092CE78" ma:contentTypeVersion="10" ma:contentTypeDescription="Create a new document." ma:contentTypeScope="" ma:versionID="d508781073e7bb7151c4e618f8fef285">
+  <xsd:schema xmlns:xsd="http://www.w3.org/2001/XMLSchema" xmlns:xs="http://www.w3.org/2001/XMLSchema" xmlns:p="http://schemas.microsoft.com/office/2006/metadata/properties" xmlns:ns3="e7d0794c-64e4-4afd-aaee-1ea174578c2f" xmlns:ns4="b8fef51c-ca52-45d5-842a-5a4a836da343" targetNamespace="http://schemas.microsoft.com/office/2006/metadata/properties" ma:root="true" ma:fieldsID="7d9f500a3bc3717612d0292ae5b985d8" ns3:_="" ns4:_="">
+    <xsd:import namespace="e7d0794c-64e4-4afd-aaee-1ea174578c2f"/>
+    <xsd:import namespace="b8fef51c-ca52-45d5-842a-5a4a836da343"/>
+    <xsd:element name="properties">
+      <xsd:complexType>
+        <xsd:sequence>
+          <xsd:element name="documentManagement">
+            <xsd:complexType>
+              <xsd:all>
+                <xsd:element ref="ns3:MediaServiceMetadata" minOccurs="0"/>
+                <xsd:element ref="ns3:MediaServiceFastMetadata" minOccurs="0"/>
+                <xsd:element ref="ns3:MediaServiceAutoTags" minOccurs="0"/>
+                <xsd:element ref="ns3:MediaServiceOCR" minOccurs="0"/>
+                <xsd:element ref="ns3:MediaServiceDateTaken" minOccurs="0"/>
+                <xsd:element ref="ns4:SharedWithUsers" minOccurs="0"/>
+                <xsd:element ref="ns4:SharedWithDetails" minOccurs="0"/>
+                <xsd:element ref="ns4:SharingHintHash" minOccurs="0"/>
+                <xsd:element ref="ns3:MediaServiceGenerationTime" minOccurs="0"/>
+                <xsd:element ref="ns3:MediaServiceEventHashCode" minOccurs="0"/>
+              </xsd:all>
+            </xsd:complexType>
+          </xsd:element>
+        </xsd:sequence>
+      </xsd:complexType>
+    </xsd:element>
+  </xsd:schema>
+  <xsd:schema xmlns:xsd="http://www.w3.org/2001/XMLSchema" xmlns:xs="http://www.w3.org/2001/XMLSchema" xmlns:dms="http://schemas.microsoft.com/office/2006/documentManagement/types" xmlns:pc="http://schemas.microsoft.com/office/infopath/2007/PartnerControls" targetNamespace="e7d0794c-64e4-4afd-aaee-1ea174578c2f" elementFormDefault="qualified">
+    <xsd:import namespace="http://schemas.microsoft.com/office/2006/documentManagement/types"/>
+    <xsd:import namespace="http://schemas.microsoft.com/office/infopath/2007/PartnerControls"/>
+    <xsd:element name="MediaServiceMetadata" ma:index="8" nillable="true" ma:displayName="MediaServiceMetadata" ma:hidden="true" ma:internalName="MediaServiceMetadata" ma:readOnly="true">
+      <xsd:simpleType>
+        <xsd:restriction base="dms:Note"/>
+      </xsd:simpleType>
+    </xsd:element>
+    <xsd:element name="MediaServiceFastMetadata" ma:index="9" nillable="true" ma:displayName="MediaServiceFastMetadata" ma:hidden="true" ma:internalName="MediaServiceFastMetadata" ma:readOnly="true">
+      <xsd:simpleType>
+        <xsd:restriction base="dms:Note"/>
+      </xsd:simpleType>
+    </xsd:element>
+    <xsd:element name="MediaServiceAutoTags" ma:index="10" nillable="true" ma:displayName="Tags" ma:internalName="MediaServiceAutoTags" ma:readOnly="true">
+      <xsd:simpleType>
+        <xsd:restriction base="dms:Text"/>
+      </xsd:simpleType>
+    </xsd:element>
+    <xsd:element name="MediaServiceOCR" ma:index="11" nillable="true" ma:displayName="Extracted Text" ma:internalName="MediaServiceOCR" ma:readOnly="true">
+      <xsd:simpleType>
+        <xsd:restriction base="dms:Note">
+          <xsd:maxLength value="255"/>
+        </xsd:restriction>
+      </xsd:simpleType>
+    </xsd:element>
+    <xsd:element name="MediaServiceDateTaken" ma:index="12" nillable="true" ma:displayName="MediaServiceDateTaken" ma:hidden="true" ma:internalName="MediaServiceDateTaken" ma:readOnly="true">
+      <xsd:simpleType>
+        <xsd:restriction base="dms:Text"/>
+      </xsd:simpleType>
+    </xsd:element>
+    <xsd:element name="MediaServiceGenerationTime" ma:index="16" nillable="true" ma:displayName="MediaServiceGenerationTime" ma:hidden="true" ma:internalName="MediaServiceGenerationTime" ma:readOnly="true">
+      <xsd:simpleType>
+        <xsd:restriction base="dms:Text"/>
+      </xsd:simpleType>
+    </xsd:element>
+    <xsd:element name="MediaServiceEventHashCode" ma:index="17" nillable="true" ma:displayName="MediaServiceEventHashCode" ma:hidden="true" ma:internalName="MediaServiceEventHashCode" ma:readOnly="true">
+      <xsd:simpleType>
+        <xsd:restriction base="dms:Text"/>
+      </xsd:simpleType>
+    </xsd:element>
+  </xsd:schema>
+  <xsd:schema xmlns:xsd="http://www.w3.org/2001/XMLSchema" xmlns:xs="http://www.w3.org/2001/XMLSchema" xmlns:dms="http://schemas.microsoft.com/office/2006/documentManagement/types" xmlns:pc="http://schemas.microsoft.com/office/infopath/2007/PartnerControls" targetNamespace="b8fef51c-ca52-45d5-842a-5a4a836da343" elementFormDefault="qualified">
+    <xsd:import namespace="http://schemas.microsoft.com/office/2006/documentManagement/types"/>
+    <xsd:import namespace="http://schemas.microsoft.com/office/infopath/2007/PartnerControls"/>
+    <xsd:element name="SharedWithUsers" ma:index="13" nillable="true" ma:displayName="Shared With" ma:internalName="SharedWithUsers" ma:readOnly="true">
+      <xsd:complexType>
+        <xsd:complexContent>
+          <xsd:extension base="dms:UserMulti">
+            <xsd:sequence>
+              <xsd:element name="UserInfo" minOccurs="0" maxOccurs="unbounded">
+                <xsd:complexType>
+                  <xsd:sequence>
+                    <xsd:element name="DisplayName" type="xsd:string" minOccurs="0"/>
+                    <xsd:element name="AccountId" type="dms:UserId" minOccurs="0" nillable="true"/>
+                    <xsd:element name="AccountType" type="xsd:string" minOccurs="0"/>
+                  </xsd:sequence>
+                </xsd:complexType>
+              </xsd:element>
+            </xsd:sequence>
+          </xsd:extension>
+        </xsd:complexContent>
+      </xsd:complexType>
+    </xsd:element>
+    <xsd:element name="SharedWithDetails" ma:index="14" nillable="true" ma:displayName="Shared With Details" ma:internalName="SharedWithDetails" ma:readOnly="true">
+      <xsd:simpleType>
+        <xsd:restriction base="dms:Note">
+          <xsd:maxLength value="255"/>
+        </xsd:restriction>
+      </xsd:simpleType>
+    </xsd:element>
+    <xsd:element name="SharingHintHash" ma:index="15" nillable="true" ma:displayName="Sharing Hint Hash" ma:hidden="true" ma:internalName="SharingHintHash" ma:readOnly="true">
+      <xsd:simpleType>
+        <xsd:restriction base="dms:Text"/>
+      </xsd:simpleType>
+    </xsd:element>
+  </xsd:schema>
+  <xsd:schema xmlns="http://schemas.openxmlformats.org/package/2006/metadata/core-properties" xmlns:xsd="http://www.w3.org/2001/XMLSchema" xmlns:xsi="http://www.w3.org/2001/XMLSchema-instance" xmlns:dc="http://purl.org/dc/elements/1.1/" xmlns:dcterms="http://purl.org/dc/terms/" xmlns:odoc="http://schemas.microsoft.com/internal/obd" targetNamespace="http://schemas.openxmlformats.org/package/2006/metadata/core-properties" elementFormDefault="qualified" attributeFormDefault="unqualified" blockDefault="#all">
+    <xsd:import namespace="http://purl.org/dc/elements/1.1/" schemaLocation="http://dublincore.org/schemas/xmls/qdc/2003/04/02/dc.xsd"/>
+    <xsd:import namespace="http://purl.org/dc/terms/" schemaLocation="http://dublincore.org/schemas/xmls/qdc/2003/04/02/dcterms.xsd"/>
+    <xsd:element name="coreProperties" type="CT_coreProperties"/>
+    <xsd:complexType name="CT_coreProperties">
+      <xsd:all>
+        <xsd:element ref="dc:creator" minOccurs="0" maxOccurs="1"/>
+        <xsd:element ref="dcterms:created" minOccurs="0" maxOccurs="1"/>
+        <xsd:element ref="dc:identifier" minOccurs="0" maxOccurs="1"/>
+        <xsd:element name="contentType" minOccurs="0" maxOccurs="1" type="xsd:string" ma:index="0" ma:displayName="Content Type"/>
+        <xsd:element ref="dc:title" minOccurs="0" maxOccurs="1" ma:index="4" ma:displayName="Title"/>
+        <xsd:element ref="dc:subject" minOccurs="0" maxOccurs="1"/>
+        <xsd:element ref="dc:description" minOccurs="0" maxOccurs="1"/>
+        <xsd:element name="keywords" minOccurs="0" maxOccurs="1" type="xsd:string"/>
+        <xsd:element ref="dc:language" minOccurs="0" maxOccurs="1"/>
+        <xsd:element name="category" minOccurs="0" maxOccurs="1" type="xsd:string"/>
+        <xsd:element name="version" minOccurs="0" maxOccurs="1" type="xsd:string"/>
+        <xsd:element name="revision" minOccurs="0" maxOccurs="1" type="xsd:string">
+          <xsd:annotation>
+            <xsd:documentation>
+                        This value indicates the number of saves or revisions. The application is responsible for updating this value after each revision.
+                    </xsd:documentation>
+          </xsd:annotation>
+        </xsd:element>
+        <xsd:element name="lastModifiedBy" minOccurs="0" maxOccurs="1" type="xsd:string"/>
+        <xsd:element ref="dcterms:modified" minOccurs="0" maxOccurs="1"/>
+        <xsd:element name="contentStatus" minOccurs="0" maxOccurs="1" type="xsd:string"/>
+      </xsd:all>
+    </xsd:complexType>
+  </xsd:schema>
+  <xs:schema xmlns:pc="http://schemas.microsoft.com/office/infopath/2007/PartnerControls" xmlns:xs="http://www.w3.org/2001/XMLSchema" targetNamespace="http://schemas.microsoft.com/office/infopath/2007/PartnerControls" elementFormDefault="qualified" attributeFormDefault="unqualified">
+    <xs:element name="Person">
+      <xs:complexType>
+        <xs:sequence>
+          <xs:element ref="pc:DisplayName" minOccurs="0"/>
+          <xs:element ref="pc:AccountId" minOccurs="0"/>
+          <xs:element ref="pc:AccountType" minOccurs="0"/>
+        </xs:sequence>
+      </xs:complexType>
+    </xs:element>
+    <xs:element name="DisplayName" type="xs:string"/>
+    <xs:element name="AccountId" type="xs:string"/>
+    <xs:element name="AccountType" type="xs:string"/>
+    <xs:element name="BDCAssociatedEntity">
+      <xs:complexType>
+        <xs:sequence>
+          <xs:element ref="pc:BDCEntity" minOccurs="0" maxOccurs="unbounded"/>
+        </xs:sequence>
+        <xs:attribute ref="pc:EntityNamespace"/>
+        <xs:attribute ref="pc:EntityName"/>
+        <xs:attribute ref="pc:SystemInstanceName"/>
+        <xs:attribute ref="pc:AssociationName"/>
+      </xs:complexType>
+    </xs:element>
+    <xs:attribute name="EntityNamespace" type="xs:string"/>
+    <xs:attribute name="EntityName" type="xs:string"/>
+    <xs:attribute name="SystemInstanceName" type="xs:string"/>
+    <xs:attribute name="AssociationName" type="xs:string"/>
+    <xs:element name="BDCEntity">
+      <xs:complexType>
+        <xs:sequence>
+          <xs:element ref="pc:EntityDisplayName" minOccurs="0"/>
+          <xs:element ref="pc:EntityInstanceReference" minOccurs="0"/>
+          <xs:element ref="pc:EntityId1" minOccurs="0"/>
+          <xs:element ref="pc:EntityId2" minOccurs="0"/>
+          <xs:element ref="pc:EntityId3" minOccurs="0"/>
+          <xs:element ref="pc:EntityId4" minOccurs="0"/>
+          <xs:element ref="pc:EntityId5" minOccurs="0"/>
+        </xs:sequence>
+      </xs:complexType>
+    </xs:element>
+    <xs:element name="EntityDisplayName" type="xs:string"/>
+    <xs:element name="EntityInstanceReference" type="xs:string"/>
+    <xs:element name="EntityId1" type="xs:string"/>
+    <xs:element name="EntityId2" type="xs:string"/>
+    <xs:element name="EntityId3" type="xs:string"/>
+    <xs:element name="EntityId4" type="xs:string"/>
+    <xs:element name="EntityId5" type="xs:string"/>
+    <xs:element name="Terms">
+      <xs:complexType>
+        <xs:sequence>
+          <xs:element ref="pc:TermInfo" minOccurs="0" maxOccurs="unbounded"/>
+        </xs:sequence>
+      </xs:complexType>
+    </xs:element>
+    <xs:element name="TermInfo">
+      <xs:complexType>
+        <xs:sequence>
+          <xs:element ref="pc:TermName" minOccurs="0"/>
+          <xs:element ref="pc:TermId" minOccurs="0"/>
+        </xs:sequence>
+      </xs:complexType>
+    </xs:element>
+    <xs:element name="TermName" type="xs:string"/>
+    <xs:element name="TermId" type="xs:string"/>
+  </xs:schema>
+</ct:contentTypeSchema>
+</file>
+
+<file path=customXml/item2.xml><?xml version="1.0" encoding="utf-8"?>
+<?mso-contentType ?>
+<FormTemplates xmlns="http://schemas.microsoft.com/sharepoint/v3/contenttype/forms">
+  <Display>DocumentLibraryForm</Display>
+  <Edit>DocumentLibraryForm</Edit>
+  <New>DocumentLibraryForm</New>
+</FormTemplates>
+</file>
+
+<file path=customXml/item3.xml><?xml version="1.0" encoding="utf-8"?>
+<p:properties xmlns:p="http://schemas.microsoft.com/office/2006/metadata/properties" xmlns:xsi="http://www.w3.org/2001/XMLSchema-instance" xmlns:pc="http://schemas.microsoft.com/office/infopath/2007/PartnerControls">
+  <documentManagement/>
+</p:properties>
+</file>
+
+<file path=customXml/item4.xml><?xml version="1.0" encoding="utf-8"?>
 <b:Sources xmlns:b="http://schemas.openxmlformats.org/officeDocument/2006/bibliography" xmlns="http://schemas.openxmlformats.org/officeDocument/2006/bibliography" SelectedStyle="\APA.XSL" StyleName="APA"/>
 </file>
 
 <file path=customXml/itemProps1.xml><?xml version="1.0" encoding="utf-8"?>
-<ds:datastoreItem xmlns:ds="http://schemas.openxmlformats.org/officeDocument/2006/customXml" ds:itemID="{7CD052EC-5E53-4CF6-B783-4DD6DFD70170}">
+<ds:datastoreItem xmlns:ds="http://schemas.openxmlformats.org/officeDocument/2006/customXml" ds:itemID="{6E58FF7D-A7C4-40E5-89B8-B37C5095EC6C}">
+  <ds:schemaRefs>
+    <ds:schemaRef ds:uri="http://schemas.microsoft.com/office/2006/metadata/contentType"/>
+    <ds:schemaRef ds:uri="http://schemas.microsoft.com/office/2006/metadata/properties/metaAttributes"/>
+    <ds:schemaRef ds:uri="http://www.w3.org/2001/XMLSchema"/>
+    <ds:schemaRef ds:uri="http://schemas.microsoft.com/office/2006/metadata/properties"/>
+    <ds:schemaRef ds:uri="e7d0794c-64e4-4afd-aaee-1ea174578c2f"/>
+    <ds:schemaRef ds:uri="b8fef51c-ca52-45d5-842a-5a4a836da343"/>
+    <ds:schemaRef ds:uri="http://schemas.microsoft.com/office/2006/documentManagement/types"/>
+    <ds:schemaRef ds:uri="http://schemas.microsoft.com/office/infopath/2007/PartnerControls"/>
+    <ds:schemaRef ds:uri="http://schemas.openxmlformats.org/package/2006/metadata/core-properties"/>
+    <ds:schemaRef ds:uri="http://purl.org/dc/elements/1.1/"/>
+    <ds:schemaRef ds:uri="http://purl.org/dc/terms/"/>
+    <ds:schemaRef ds:uri="http://schemas.microsoft.com/internal/obd"/>
+  </ds:schemaRefs>
+</ds:datastoreItem>
+</file>
+
+<file path=customXml/itemProps2.xml><?xml version="1.0" encoding="utf-8"?>
+<ds:datastoreItem xmlns:ds="http://schemas.openxmlformats.org/officeDocument/2006/customXml" ds:itemID="{FD541A44-01F1-4C92-B488-49836CBE666E}">
+  <ds:schemaRefs>
+    <ds:schemaRef ds:uri="http://schemas.microsoft.com/sharepoint/v3/contenttype/forms"/>
+  </ds:schemaRefs>
+</ds:datastoreItem>
+</file>
+
+<file path=customXml/itemProps3.xml><?xml version="1.0" encoding="utf-8"?>
+<ds:datastoreItem xmlns:ds="http://schemas.openxmlformats.org/officeDocument/2006/customXml" ds:itemID="{8415A266-D12B-445E-A54C-F325BEC8BD5B}">
+  <ds:schemaRefs>
+    <ds:schemaRef ds:uri="http://purl.org/dc/terms/"/>
+    <ds:schemaRef ds:uri="http://schemas.microsoft.com/office/2006/documentManagement/types"/>
+    <ds:schemaRef ds:uri="http://purl.org/dc/dcmitype/"/>
+    <ds:schemaRef ds:uri="http://schemas.microsoft.com/office/infopath/2007/PartnerControls"/>
+    <ds:schemaRef ds:uri="http://purl.org/dc/elements/1.1/"/>
+    <ds:schemaRef ds:uri="http://schemas.microsoft.com/office/2006/metadata/properties"/>
+    <ds:schemaRef ds:uri="http://schemas.openxmlformats.org/package/2006/metadata/core-properties"/>
+    <ds:schemaRef ds:uri="b8fef51c-ca52-45d5-842a-5a4a836da343"/>
+    <ds:schemaRef ds:uri="e7d0794c-64e4-4afd-aaee-1ea174578c2f"/>
+    <ds:schemaRef ds:uri="http://www.w3.org/XML/1998/namespace"/>
+  </ds:schemaRefs>
+</ds:datastoreItem>
+</file>
+
+<file path=customXml/itemProps4.xml><?xml version="1.0" encoding="utf-8"?>
+<ds:datastoreItem xmlns:ds="http://schemas.openxmlformats.org/officeDocument/2006/customXml" ds:itemID="{47682C78-C181-468F-96B0-82F5711A5756}">
   <ds:schemaRefs>
     <ds:schemaRef ds:uri="http://schemas.openxmlformats.org/officeDocument/2006/bibliography"/>
   </ds:schemaRefs>

</xml_diff>